<commit_message>
Bones of talk there and correct
</commit_message>
<xml_diff>
--- a/docs/Notes.docx
+++ b/docs/Notes.docx
@@ -25,7 +25,7 @@
         <w:t xml:space="preserve"> </w:t>
       </w:r>
       <w:r>
-        <w:t xml:space="preserve">Clavertondown?</w:t>
+        <w:t xml:space="preserve">ClavertonDown?</w:t>
       </w:r>
     </w:p>
     <w:p>
@@ -701,6 +701,18 @@
         <w:pStyle w:val="Compact"/>
       </w:pPr>
       <w:r>
+        <w:t xml:space="preserve">Bookdown features but with transformation to Word</w:t>
+      </w:r>
+    </w:p>
+    <w:p>
+      <w:pPr>
+        <w:numPr>
+          <w:ilvl w:val="1"/>
+          <w:numId w:val="1011"/>
+        </w:numPr>
+        <w:pStyle w:val="Compact"/>
+      </w:pPr>
+      <w:r>
         <w:t xml:space="preserve">Flexible theorem-like environments akin to newtheorem in LaTeX including styling, numbering and classification of type to enable structured colour</w:t>
       </w:r>
     </w:p>
@@ -785,7 +797,7 @@
         <w:pStyle w:val="Compact"/>
       </w:pPr>
       <w:r>
-        <w:t xml:space="preserve">Inclusion of figures in WHATSIT custom blocks</w:t>
+        <w:t xml:space="preserve">Inclusion of figures in knitr engine based custom blocks including all theorem-like</w:t>
       </w:r>
     </w:p>
     <w:p>
@@ -797,7 +809,7 @@
         <w:pStyle w:val="Compact"/>
       </w:pPr>
       <w:r>
-        <w:t xml:space="preserve">Limited control over visual presentation to enable a coherent set of notes with</w:t>
+        <w:t xml:space="preserve">Supplied limited controls over visual presentation to enable a coherent set of notes with</w:t>
       </w:r>
     </w:p>
     <w:p>

</xml_diff>